<commit_message>
continue working on book
</commit_message>
<xml_diff>
--- a/ספר פרוייקט/ספר פרוייקט.docx
+++ b/ספר פרוייקט/ספר פרוייקט.docx
@@ -33259,11 +33259,11 @@
       </w:tblPr>
       <w:tblGrid>
         <w:gridCol w:w="2151"/>
-        <w:gridCol w:w="1209"/>
-        <w:gridCol w:w="2056"/>
-        <w:gridCol w:w="683"/>
-        <w:gridCol w:w="1594"/>
-        <w:gridCol w:w="829"/>
+        <w:gridCol w:w="1180"/>
+        <w:gridCol w:w="2009"/>
+        <w:gridCol w:w="817"/>
+        <w:gridCol w:w="1554"/>
+        <w:gridCol w:w="811"/>
       </w:tblGrid>
       <w:tr>
         <w:trPr>
@@ -34222,6 +34222,14 @@
                 <w:rtl/>
               </w:rPr>
             </w:pPr>
+            <w:r>
+              <w:rPr>
+                <w:rFonts w:asciiTheme="minorBidi" w:hAnsiTheme="minorBidi"/>
+                <w:sz w:val="24"/>
+                <w:szCs w:val="24"/>
+              </w:rPr>
+              <w:t>subs_studios</w:t>
+            </w:r>
           </w:p>
         </w:tc>
         <w:tc>
@@ -34235,12 +34243,20 @@
             <w:pPr>
               <w:jc w:val="center"/>
               <w:rPr>
-                <w:rFonts w:asciiTheme="minorBidi" w:hAnsiTheme="minorBidi"/>
+                <w:rFonts w:asciiTheme="minorBidi" w:hAnsiTheme="minorBidi" w:hint="cs"/>
                 <w:sz w:val="24"/>
                 <w:szCs w:val="24"/>
                 <w:rtl/>
               </w:rPr>
             </w:pPr>
+            <w:r>
+              <w:rPr>
+                <w:rFonts w:asciiTheme="minorBidi" w:hAnsiTheme="minorBidi" w:hint="cs"/>
+                <w:sz w:val="24"/>
+                <w:szCs w:val="24"/>
+              </w:rPr>
+              <w:t>DS6</w:t>
+            </w:r>
           </w:p>
         </w:tc>
         <w:tc>
@@ -34350,7 +34366,7 @@
             <w:pPr>
               <w:jc w:val="center"/>
               <w:rPr>
-                <w:rFonts w:asciiTheme="minorBidi" w:hAnsiTheme="minorBidi"/>
+                <w:rFonts w:asciiTheme="minorBidi" w:hAnsiTheme="minorBidi" w:hint="cs"/>
                 <w:sz w:val="24"/>
                 <w:szCs w:val="24"/>
                 <w:rtl/>
@@ -34815,6 +34831,15 @@
                 <w:rtl/>
               </w:rPr>
             </w:pPr>
+            <w:r>
+              <w:rPr>
+                <w:rFonts w:asciiTheme="minorBidi" w:hAnsiTheme="minorBidi" w:hint="cs"/>
+                <w:sz w:val="24"/>
+                <w:szCs w:val="24"/>
+                <w:rtl/>
+              </w:rPr>
+              <w:t>הוספת שיעור סטודיו</w:t>
+            </w:r>
           </w:p>
         </w:tc>
         <w:tc>
@@ -34833,6 +34858,14 @@
                 <w:szCs w:val="24"/>
               </w:rPr>
             </w:pPr>
+            <w:r>
+              <w:rPr>
+                <w:rFonts w:asciiTheme="minorBidi" w:hAnsiTheme="minorBidi" w:hint="cs"/>
+                <w:sz w:val="24"/>
+                <w:szCs w:val="24"/>
+              </w:rPr>
+              <w:t>DP10</w:t>
+            </w:r>
           </w:p>
         </w:tc>
         <w:tc>
@@ -35716,7 +35749,6 @@
           <w:rFonts w:hint="cs"/>
           <w:rtl/>
         </w:rPr>
-        <w:lastRenderedPageBreak/>
         <w:t>מודול התחברות</w:t>
       </w:r>
       <w:r>
@@ -36471,17 +36503,88 @@
     </w:p>
     <w:p>
       <w:pPr>
-        <w:rPr>
-          <w:rtl/>
-        </w:rPr>
-      </w:pPr>
-    </w:p>
-    <w:p>
-      <w:pPr>
-        <w:rPr>
-          <w:rtl/>
-        </w:rPr>
-      </w:pPr>
+        <w:pStyle w:val="4"/>
+        <w:rPr>
+          <w:rtl/>
+        </w:rPr>
+      </w:pPr>
+      <w:r>
+        <w:rPr>
+          <w:rFonts w:hint="cs"/>
+          <w:rtl/>
+        </w:rPr>
+        <w:t>הוספת שיעור סטודיו</w:t>
+      </w:r>
+    </w:p>
+    <w:p>
+      <w:pPr>
+        <w:rPr>
+          <w:rtl/>
+        </w:rPr>
+      </w:pPr>
+    </w:p>
+    <w:p>
+      <w:pPr>
+        <w:rPr>
+          <w:rtl/>
+        </w:rPr>
+      </w:pPr>
+      <w:r>
+        <w:rPr>
+          <w:noProof/>
+          <w:rtl/>
+        </w:rPr>
+        <w:drawing>
+          <wp:inline distT="0" distB="0" distL="0" distR="0">
+            <wp:extent cx="5274310" cy="3592195"/>
+            <wp:effectExtent l="0" t="0" r="2540" b="0"/>
+            <wp:docPr id="11" name="תמונה 11"/>
+            <wp:cNvGraphicFramePr>
+              <a:graphicFrameLocks xmlns:a="http://schemas.openxmlformats.org/drawingml/2006/main" noChangeAspect="1"/>
+            </wp:cNvGraphicFramePr>
+            <a:graphic xmlns:a="http://schemas.openxmlformats.org/drawingml/2006/main">
+              <a:graphicData uri="http://schemas.openxmlformats.org/drawingml/2006/picture">
+                <pic:pic xmlns:pic="http://schemas.openxmlformats.org/drawingml/2006/picture">
+                  <pic:nvPicPr>
+                    <pic:cNvPr id="11" name="הוספת שיעור סטודיו.png"/>
+                    <pic:cNvPicPr/>
+                  </pic:nvPicPr>
+                  <pic:blipFill>
+                    <a:blip r:embed="rId22">
+                      <a:extLst>
+                        <a:ext uri="{28A0092B-C50C-407E-A947-70E740481C1C}">
+                          <a14:useLocalDpi xmlns:a14="http://schemas.microsoft.com/office/drawing/2010/main" val="0"/>
+                        </a:ext>
+                      </a:extLst>
+                    </a:blip>
+                    <a:stretch>
+                      <a:fillRect/>
+                    </a:stretch>
+                  </pic:blipFill>
+                  <pic:spPr>
+                    <a:xfrm>
+                      <a:off x="0" y="0"/>
+                      <a:ext cx="5274310" cy="3592195"/>
+                    </a:xfrm>
+                    <a:prstGeom prst="rect">
+                      <a:avLst/>
+                    </a:prstGeom>
+                  </pic:spPr>
+                </pic:pic>
+              </a:graphicData>
+            </a:graphic>
+          </wp:inline>
+        </w:drawing>
+      </w:r>
+    </w:p>
+    <w:p>
+      <w:pPr>
+        <w:rPr>
+          <w:rtl/>
+        </w:rPr>
+      </w:pPr>
+      <w:bookmarkStart w:id="65" w:name="_GoBack"/>
+      <w:bookmarkEnd w:id="65"/>
     </w:p>
     <w:p>
       <w:pPr>
@@ -36530,7 +36633,7 @@
           <w:rtl/>
         </w:rPr>
       </w:pPr>
-      <w:bookmarkStart w:id="65" w:name="_Toc463055216"/>
+      <w:bookmarkStart w:id="66" w:name="_Toc463055216"/>
       <w:r>
         <w:rPr>
           <w:rFonts w:hint="cs"/>
@@ -36539,7 +36642,7 @@
         <w:lastRenderedPageBreak/>
         <w:t>מסכים</w:t>
       </w:r>
-      <w:bookmarkEnd w:id="65"/>
+      <w:bookmarkEnd w:id="66"/>
       <w:r>
         <w:rPr>
           <w:rFonts w:hint="cs"/>
@@ -36555,7 +36658,7 @@
           <w:rtl/>
         </w:rPr>
       </w:pPr>
-      <w:bookmarkStart w:id="66" w:name="_Toc463055217"/>
+      <w:bookmarkStart w:id="67" w:name="_Toc463055217"/>
       <w:r>
         <w:rPr>
           <w:rFonts w:hint="cs"/>
@@ -36563,7 +36666,7 @@
         </w:rPr>
         <w:t>מסכי מערכת ניהול</w:t>
       </w:r>
-      <w:bookmarkEnd w:id="66"/>
+      <w:bookmarkEnd w:id="67"/>
       <w:r>
         <w:rPr>
           <w:rFonts w:hint="cs"/>
@@ -36614,7 +36717,7 @@
                     <pic:cNvPicPr/>
                   </pic:nvPicPr>
                   <pic:blipFill>
-                    <a:blip r:embed="rId22" cstate="print">
+                    <a:blip r:embed="rId23" cstate="print">
                       <a:extLst>
                         <a:ext uri="{28A0092B-C50C-407E-A947-70E740481C1C}">
                           <a14:useLocalDpi xmlns:a14="http://schemas.microsoft.com/office/drawing/2010/main" val="0"/>
@@ -36690,118 +36793,6 @@
                 <pic:pic xmlns:pic="http://schemas.openxmlformats.org/drawingml/2006/picture">
                   <pic:nvPicPr>
                     <pic:cNvPr id="16" name="screencapture-localhost-spacegym-spacegym-index-php-1495184306576.png"/>
-                    <pic:cNvPicPr/>
-                  </pic:nvPicPr>
-                  <pic:blipFill>
-                    <a:blip r:embed="rId23" cstate="print">
-                      <a:extLst>
-                        <a:ext uri="{28A0092B-C50C-407E-A947-70E740481C1C}">
-                          <a14:useLocalDpi xmlns:a14="http://schemas.microsoft.com/office/drawing/2010/main" val="0"/>
-                        </a:ext>
-                      </a:extLst>
-                    </a:blip>
-                    <a:stretch>
-                      <a:fillRect/>
-                    </a:stretch>
-                  </pic:blipFill>
-                  <pic:spPr>
-                    <a:xfrm>
-                      <a:off x="0" y="0"/>
-                      <a:ext cx="5274310" cy="2571115"/>
-                    </a:xfrm>
-                    <a:prstGeom prst="rect">
-                      <a:avLst/>
-                    </a:prstGeom>
-                    <a:ln>
-                      <a:noFill/>
-                    </a:ln>
-                    <a:effectLst>
-                      <a:outerShdw blurRad="292100" dist="139700" dir="2700000" algn="tl" rotWithShape="0">
-                        <a:srgbClr val="333333">
-                          <a:alpha val="65000"/>
-                        </a:srgbClr>
-                      </a:outerShdw>
-                    </a:effectLst>
-                  </pic:spPr>
-                </pic:pic>
-              </a:graphicData>
-            </a:graphic>
-          </wp:inline>
-        </w:drawing>
-      </w:r>
-    </w:p>
-    <w:p>
-      <w:pPr>
-        <w:rPr>
-          <w:rtl/>
-        </w:rPr>
-      </w:pPr>
-    </w:p>
-    <w:p>
-      <w:pPr>
-        <w:pStyle w:val="3"/>
-        <w:rPr>
-          <w:rtl/>
-        </w:rPr>
-      </w:pPr>
-      <w:bookmarkStart w:id="67" w:name="_Toc463055218"/>
-      <w:r>
-        <w:rPr>
-          <w:rFonts w:hint="cs"/>
-          <w:rtl/>
-        </w:rPr>
-        <w:lastRenderedPageBreak/>
-        <w:t>מסכי ממשק מדריכי כושר</w:t>
-      </w:r>
-      <w:bookmarkEnd w:id="67"/>
-      <w:r>
-        <w:rPr>
-          <w:rFonts w:hint="cs"/>
-          <w:rtl/>
-        </w:rPr>
-        <w:t xml:space="preserve"> </w:t>
-      </w:r>
-    </w:p>
-    <w:p>
-      <w:pPr>
-        <w:pStyle w:val="4"/>
-        <w:rPr>
-          <w:rtl/>
-        </w:rPr>
-      </w:pPr>
-      <w:r>
-        <w:rPr>
-          <w:rFonts w:hint="cs"/>
-          <w:rtl/>
-        </w:rPr>
-        <w:t>מסך ראשי</w:t>
-      </w:r>
-    </w:p>
-    <w:p>
-      <w:pPr>
-        <w:rPr>
-          <w:rtl/>
-        </w:rPr>
-      </w:pPr>
-      <w:r>
-        <w:rPr>
-          <w:rFonts w:hint="cs"/>
-          <w:noProof/>
-          <w:rtl/>
-        </w:rPr>
-        <w:drawing>
-          <wp:inline distT="0" distB="0" distL="0" distR="0">
-            <wp:extent cx="5274310" cy="2571115"/>
-            <wp:effectExtent l="152400" t="152400" r="364490" b="362585"/>
-            <wp:docPr id="13" name="תמונה 13"/>
-            <wp:cNvGraphicFramePr>
-              <a:graphicFrameLocks xmlns:a="http://schemas.openxmlformats.org/drawingml/2006/main" noChangeAspect="1"/>
-            </wp:cNvGraphicFramePr>
-            <a:graphic xmlns:a="http://schemas.openxmlformats.org/drawingml/2006/main">
-              <a:graphicData uri="http://schemas.openxmlformats.org/drawingml/2006/picture">
-                <pic:pic xmlns:pic="http://schemas.openxmlformats.org/drawingml/2006/picture">
-                  <pic:nvPicPr>
-                    <pic:cNvPr id="13" name="screencapture-localhost-spacegym-spacegym-index-php-1495183715568.png"/>
                     <pic:cNvPicPr/>
                   </pic:nvPicPr>
                   <pic:blipFill>
@@ -36844,6 +36835,118 @@
     </w:p>
     <w:p>
       <w:pPr>
+        <w:rPr>
+          <w:rtl/>
+        </w:rPr>
+      </w:pPr>
+    </w:p>
+    <w:p>
+      <w:pPr>
+        <w:pStyle w:val="3"/>
+        <w:rPr>
+          <w:rtl/>
+        </w:rPr>
+      </w:pPr>
+      <w:bookmarkStart w:id="68" w:name="_Toc463055218"/>
+      <w:r>
+        <w:rPr>
+          <w:rFonts w:hint="cs"/>
+          <w:rtl/>
+        </w:rPr>
+        <w:lastRenderedPageBreak/>
+        <w:t>מסכי ממשק מדריכי כושר</w:t>
+      </w:r>
+      <w:bookmarkEnd w:id="68"/>
+      <w:r>
+        <w:rPr>
+          <w:rFonts w:hint="cs"/>
+          <w:rtl/>
+        </w:rPr>
+        <w:t xml:space="preserve"> </w:t>
+      </w:r>
+    </w:p>
+    <w:p>
+      <w:pPr>
+        <w:pStyle w:val="4"/>
+        <w:rPr>
+          <w:rtl/>
+        </w:rPr>
+      </w:pPr>
+      <w:r>
+        <w:rPr>
+          <w:rFonts w:hint="cs"/>
+          <w:rtl/>
+        </w:rPr>
+        <w:t>מסך ראשי</w:t>
+      </w:r>
+    </w:p>
+    <w:p>
+      <w:pPr>
+        <w:rPr>
+          <w:rtl/>
+        </w:rPr>
+      </w:pPr>
+      <w:r>
+        <w:rPr>
+          <w:rFonts w:hint="cs"/>
+          <w:noProof/>
+          <w:rtl/>
+        </w:rPr>
+        <w:drawing>
+          <wp:inline distT="0" distB="0" distL="0" distR="0">
+            <wp:extent cx="5274310" cy="2571115"/>
+            <wp:effectExtent l="152400" t="152400" r="364490" b="362585"/>
+            <wp:docPr id="13" name="תמונה 13"/>
+            <wp:cNvGraphicFramePr>
+              <a:graphicFrameLocks xmlns:a="http://schemas.openxmlformats.org/drawingml/2006/main" noChangeAspect="1"/>
+            </wp:cNvGraphicFramePr>
+            <a:graphic xmlns:a="http://schemas.openxmlformats.org/drawingml/2006/main">
+              <a:graphicData uri="http://schemas.openxmlformats.org/drawingml/2006/picture">
+                <pic:pic xmlns:pic="http://schemas.openxmlformats.org/drawingml/2006/picture">
+                  <pic:nvPicPr>
+                    <pic:cNvPr id="13" name="screencapture-localhost-spacegym-spacegym-index-php-1495183715568.png"/>
+                    <pic:cNvPicPr/>
+                  </pic:nvPicPr>
+                  <pic:blipFill>
+                    <a:blip r:embed="rId25" cstate="print">
+                      <a:extLst>
+                        <a:ext uri="{28A0092B-C50C-407E-A947-70E740481C1C}">
+                          <a14:useLocalDpi xmlns:a14="http://schemas.microsoft.com/office/drawing/2010/main" val="0"/>
+                        </a:ext>
+                      </a:extLst>
+                    </a:blip>
+                    <a:stretch>
+                      <a:fillRect/>
+                    </a:stretch>
+                  </pic:blipFill>
+                  <pic:spPr>
+                    <a:xfrm>
+                      <a:off x="0" y="0"/>
+                      <a:ext cx="5274310" cy="2571115"/>
+                    </a:xfrm>
+                    <a:prstGeom prst="rect">
+                      <a:avLst/>
+                    </a:prstGeom>
+                    <a:ln>
+                      <a:noFill/>
+                    </a:ln>
+                    <a:effectLst>
+                      <a:outerShdw blurRad="292100" dist="139700" dir="2700000" algn="tl" rotWithShape="0">
+                        <a:srgbClr val="333333">
+                          <a:alpha val="65000"/>
+                        </a:srgbClr>
+                      </a:outerShdw>
+                    </a:effectLst>
+                  </pic:spPr>
+                </pic:pic>
+              </a:graphicData>
+            </a:graphic>
+          </wp:inline>
+        </w:drawing>
+      </w:r>
+    </w:p>
+    <w:p>
+      <w:pPr>
         <w:pStyle w:val="4"/>
         <w:rPr>
           <w:rtl/>
@@ -36884,7 +36987,7 @@
                     <pic:cNvPicPr/>
                   </pic:nvPicPr>
                   <pic:blipFill>
-                    <a:blip r:embed="rId25" cstate="print">
+                    <a:blip r:embed="rId26" cstate="print">
                       <a:extLst>
                         <a:ext uri="{28A0092B-C50C-407E-A947-70E740481C1C}">
                           <a14:useLocalDpi xmlns:a14="http://schemas.microsoft.com/office/drawing/2010/main" val="0"/>
@@ -36964,7 +37067,7 @@
                     <pic:cNvPicPr/>
                   </pic:nvPicPr>
                   <pic:blipFill>
-                    <a:blip r:embed="rId26" cstate="print">
+                    <a:blip r:embed="rId27" cstate="print">
                       <a:extLst>
                         <a:ext uri="{28A0092B-C50C-407E-A947-70E740481C1C}">
                           <a14:useLocalDpi xmlns:a14="http://schemas.microsoft.com/office/drawing/2010/main" val="0"/>
@@ -37015,8 +37118,6 @@
           <w:rtl/>
         </w:rPr>
       </w:pPr>
-      <w:bookmarkStart w:id="68" w:name="_GoBack"/>
-      <w:bookmarkEnd w:id="68"/>
     </w:p>
     <w:p>
       <w:pPr>
@@ -37031,14 +37132,95 @@
           <w:rFonts w:hint="cs"/>
           <w:rtl/>
         </w:rPr>
+        <w:lastRenderedPageBreak/>
         <w:t>מסכי אפליקציה למנויים</w:t>
       </w:r>
       <w:bookmarkEnd w:id="69"/>
     </w:p>
+    <w:p>
+      <w:pPr>
+        <w:pStyle w:val="4"/>
+        <w:rPr>
+          <w:rtl/>
+        </w:rPr>
+      </w:pPr>
+      <w:r>
+        <w:rPr>
+          <w:rFonts w:hint="cs"/>
+          <w:rtl/>
+        </w:rPr>
+        <w:t>מסך התחברות</w:t>
+      </w:r>
+    </w:p>
+    <w:p>
+      <w:pPr>
+        <w:jc w:val="center"/>
+        <w:rPr>
+          <w:rtl/>
+        </w:rPr>
+      </w:pPr>
+      <w:r>
+        <w:rPr>
+          <w:noProof/>
+          <w:rtl/>
+        </w:rPr>
+        <w:drawing>
+          <wp:inline distT="0" distB="0" distL="0" distR="0">
+            <wp:extent cx="2559438" cy="4550330"/>
+            <wp:effectExtent l="152400" t="152400" r="355600" b="365125"/>
+            <wp:docPr id="4" name="תמונה 4"/>
+            <wp:cNvGraphicFramePr>
+              <a:graphicFrameLocks xmlns:a="http://schemas.openxmlformats.org/drawingml/2006/main" noChangeAspect="1"/>
+            </wp:cNvGraphicFramePr>
+            <a:graphic xmlns:a="http://schemas.openxmlformats.org/drawingml/2006/main">
+              <a:graphicData uri="http://schemas.openxmlformats.org/drawingml/2006/picture">
+                <pic:pic xmlns:pic="http://schemas.openxmlformats.org/drawingml/2006/picture">
+                  <pic:nvPicPr>
+                    <pic:cNvPr id="4" name="Screenshot_2017-05-19-12-24-48.png"/>
+                    <pic:cNvPicPr/>
+                  </pic:nvPicPr>
+                  <pic:blipFill>
+                    <a:blip r:embed="rId28" cstate="print">
+                      <a:extLst>
+                        <a:ext uri="{28A0092B-C50C-407E-A947-70E740481C1C}">
+                          <a14:useLocalDpi xmlns:a14="http://schemas.microsoft.com/office/drawing/2010/main" val="0"/>
+                        </a:ext>
+                      </a:extLst>
+                    </a:blip>
+                    <a:stretch>
+                      <a:fillRect/>
+                    </a:stretch>
+                  </pic:blipFill>
+                  <pic:spPr>
+                    <a:xfrm>
+                      <a:off x="0" y="0"/>
+                      <a:ext cx="2561482" cy="4553965"/>
+                    </a:xfrm>
+                    <a:prstGeom prst="rect">
+                      <a:avLst/>
+                    </a:prstGeom>
+                    <a:ln>
+                      <a:noFill/>
+                    </a:ln>
+                    <a:effectLst>
+                      <a:outerShdw blurRad="292100" dist="139700" dir="2700000" algn="tl" rotWithShape="0">
+                        <a:srgbClr val="333333">
+                          <a:alpha val="65000"/>
+                        </a:srgbClr>
+                      </a:outerShdw>
+                    </a:effectLst>
+                  </pic:spPr>
+                </pic:pic>
+              </a:graphicData>
+            </a:graphic>
+          </wp:inline>
+        </w:drawing>
+      </w:r>
+    </w:p>
     <w:sectPr>
-      <w:headerReference w:type="default" r:id="rId27"/>
-      <w:footerReference w:type="default" r:id="rId28"/>
-      <w:headerReference w:type="first" r:id="rId29"/>
+      <w:headerReference w:type="default" r:id="rId29"/>
+      <w:footerReference w:type="default" r:id="rId30"/>
+      <w:headerReference w:type="first" r:id="rId31"/>
       <w:pgSz w:w="11906" w:h="16838"/>
       <w:pgMar w:top="1440" w:right="1800" w:bottom="1440" w:left="1800" w:header="708" w:footer="708" w:gutter="0"/>
       <w:cols w:space="708"/>
@@ -37113,7 +37295,7 @@
             <w:noProof/>
             <w:rtl/>
           </w:rPr>
-          <w:t>28</w:t>
+          <w:t>27</w:t>
         </w:r>
         <w:r>
           <w:rPr>
@@ -43500,7 +43682,7 @@
 </file>
 
 <file path=customXml/itemProps1.xml><?xml version="1.0" encoding="utf-8"?>
-<ds:datastoreItem xmlns:ds="http://schemas.openxmlformats.org/officeDocument/2006/customXml" ds:itemID="{BF34C721-0C16-4BE8-8381-907430702AD6}">
+<ds:datastoreItem xmlns:ds="http://schemas.openxmlformats.org/officeDocument/2006/customXml" ds:itemID="{5541C4FC-6DA7-4855-B7E4-9E4F9F372149}">
   <ds:schemaRefs>
     <ds:schemaRef ds:uri="http://schemas.openxmlformats.org/officeDocument/2006/bibliography"/>
   </ds:schemaRefs>

</xml_diff>